<commit_message>
Implementing a global config: - global config for database configuration - global config for flask configuration - tests
ScenarioRepository can now successfully insert scenarios
</commit_message>
<xml_diff>
--- a/artefacts/dynamic_view/Sequence diagrams.docx
+++ b/artefacts/dynamic_view/Sequence diagrams.docx
@@ -42,6 +42,7 @@
       </w:r>
     </w:p>
     <w:p>
+      <w:bookmarkStart w:id="0" w:name="_GoBack"/>
       <w:r>
         <w:drawing>
           <wp:inline distT="0" distB="0" distL="0" distR="0" wp14:anchorId="43C3A63F" wp14:editId="7CD340C2">
@@ -79,6 +80,7 @@
           </wp:inline>
         </w:drawing>
       </w:r>
+      <w:bookmarkEnd w:id="0"/>
     </w:p>
     <w:p>
       <w:pPr>
@@ -221,7 +223,7 @@
             <v:path o:extrusionok="f" gradientshapeok="t" o:connecttype="rect"/>
             <o:lock v:ext="edit" aspectratio="t"/>
           </v:shapetype>
-          <v:shape id="_x0000_i1025" type="#_x0000_t75" style="width:453pt;height:579.95pt">
+          <v:shape id="_x0000_i1025" type="#_x0000_t75" style="width:452.95pt;height:579.5pt">
             <v:imagedata r:id="rId10" o:title="Solve Inject(1)" cropbottom="1379f"/>
           </v:shape>
         </w:pict>
@@ -329,10 +331,10 @@
     <w:p>
       <w:r>
         <w:drawing>
-          <wp:inline distT="0" distB="0" distL="0" distR="0" wp14:anchorId="774CA11A" wp14:editId="3109636E">
-            <wp:extent cx="5760720" cy="3930015"/>
+          <wp:inline distT="0" distB="0" distL="0" distR="0" wp14:anchorId="04509F3D" wp14:editId="591AF1F5">
+            <wp:extent cx="5760720" cy="3543300"/>
             <wp:effectExtent l="0" t="0" r="0" b="0"/>
-            <wp:docPr id="5" name="Grafik 5"/>
+            <wp:docPr id="6" name="Grafik 6"/>
             <wp:cNvGraphicFramePr>
               <a:graphicFrameLocks xmlns:a="http://schemas.openxmlformats.org/drawingml/2006/main" noChangeAspect="1"/>
             </wp:cNvGraphicFramePr>
@@ -352,7 +354,7 @@
                   <pic:spPr>
                     <a:xfrm>
                       <a:off x="0" y="0"/>
-                      <a:ext cx="5760720" cy="3930015"/>
+                      <a:ext cx="5760720" cy="3543300"/>
                     </a:xfrm>
                     <a:prstGeom prst="rect">
                       <a:avLst/>
@@ -407,7 +409,7 @@
       <w:r>
         <w:lastRenderedPageBreak/>
         <w:pict>
-          <v:shape id="_x0000_i1026" type="#_x0000_t75" style="width:453pt;height:556.15pt">
+          <v:shape id="_x0000_i1026" type="#_x0000_t75" style="width:452.95pt;height:556.45pt">
             <v:imagedata r:id="rId13" o:title="Facilitate a Group Game" cropbottom="1503f"/>
           </v:shape>
         </w:pict>
@@ -442,10 +444,7 @@
         <w:t>: Observe a Group Game</w:t>
       </w:r>
     </w:p>
-    <w:p>
-      <w:bookmarkStart w:id="0" w:name="_GoBack"/>
-      <w:bookmarkEnd w:id="0"/>
-    </w:p>
+    <w:p/>
     <w:sectPr>
       <w:pgSz w:w="11906" w:h="16838"/>
       <w:pgMar w:top="1417" w:right="1417" w:bottom="1134" w:left="1417" w:header="708" w:footer="708" w:gutter="0"/>
@@ -2947,7 +2946,7 @@
 </file>
 
 <file path=customXml/itemProps1.xml><?xml version="1.0" encoding="utf-8"?>
-<ds:datastoreItem xmlns:ds="http://schemas.openxmlformats.org/officeDocument/2006/customXml" ds:itemID="{C0136EA1-B37A-4692-98E0-CF3CD1112677}">
+<ds:datastoreItem xmlns:ds="http://schemas.openxmlformats.org/officeDocument/2006/customXml" ds:itemID="{5B0F511F-FD47-4F27-AFAF-FFA1C7F49386}">
   <ds:schemaRefs>
     <ds:schemaRef ds:uri="http://schemas.openxmlformats.org/officeDocument/2006/bibliography"/>
   </ds:schemaRefs>

</xml_diff>